<commit_message>
PM 606 Progress Report 1
</commit_message>
<xml_diff>
--- a/FinalReport.docx
+++ b/FinalReport.docx
@@ -3740,29 +3740,29 @@
               <w:jc w:val="right"/>
             </w:pPr>
             <w:r>
-              <w:t xml:space="preserve">0.0003167</w:t>
-            </w:r>
-          </w:p>
-        </w:tc>
-        <w:tc>
-          <w:p>
-            <w:pPr>
-              <w:pStyle w:val="Compact"/>
-              <w:jc w:val="right"/>
-            </w:pPr>
-            <w:r>
-              <w:t xml:space="preserve">0.0002753</w:t>
-            </w:r>
-          </w:p>
-        </w:tc>
-        <w:tc>
-          <w:p>
-            <w:pPr>
-              <w:pStyle w:val="Compact"/>
-              <w:jc w:val="right"/>
-            </w:pPr>
-            <w:r>
-              <w:t xml:space="preserve">0.0003642</w:t>
+              <w:t xml:space="preserve">0.0046136</w:t>
+            </w:r>
+          </w:p>
+        </w:tc>
+        <w:tc>
+          <w:p>
+            <w:pPr>
+              <w:pStyle w:val="Compact"/>
+              <w:jc w:val="right"/>
+            </w:pPr>
+            <w:r>
+              <w:t xml:space="preserve">0.0042791</w:t>
+            </w:r>
+          </w:p>
+        </w:tc>
+        <w:tc>
+          <w:p>
+            <w:pPr>
+              <w:pStyle w:val="Compact"/>
+              <w:jc w:val="right"/>
+            </w:pPr>
+            <w:r>
+              <w:t xml:space="preserve">0.0049743</w:t>
             </w:r>
           </w:p>
         </w:tc>
@@ -3797,29 +3797,29 @@
               <w:jc w:val="right"/>
             </w:pPr>
             <w:r>
-              <w:t xml:space="preserve">0.9999884</w:t>
-            </w:r>
-          </w:p>
-        </w:tc>
-        <w:tc>
-          <w:p>
-            <w:pPr>
-              <w:pStyle w:val="Compact"/>
-              <w:jc w:val="right"/>
-            </w:pPr>
-            <w:r>
-              <w:t xml:space="preserve">0.9999875</w:t>
-            </w:r>
-          </w:p>
-        </w:tc>
-        <w:tc>
-          <w:p>
-            <w:pPr>
-              <w:pStyle w:val="Compact"/>
-              <w:jc w:val="right"/>
-            </w:pPr>
-            <w:r>
-              <w:t xml:space="preserve">0.9999893</w:t>
+              <w:t xml:space="preserve">1.0000028</w:t>
+            </w:r>
+          </w:p>
+        </w:tc>
+        <w:tc>
+          <w:p>
+            <w:pPr>
+              <w:pStyle w:val="Compact"/>
+              <w:jc w:val="right"/>
+            </w:pPr>
+            <w:r>
+              <w:t xml:space="preserve">1.0000023</w:t>
+            </w:r>
+          </w:p>
+        </w:tc>
+        <w:tc>
+          <w:p>
+            <w:pPr>
+              <w:pStyle w:val="Compact"/>
+              <w:jc w:val="right"/>
+            </w:pPr>
+            <w:r>
+              <w:t xml:space="preserve">1.0000032</w:t>
             </w:r>
           </w:p>
         </w:tc>
@@ -3854,29 +3854,29 @@
               <w:jc w:val="right"/>
             </w:pPr>
             <w:r>
-              <w:t xml:space="preserve">0.9999884</w:t>
-            </w:r>
-          </w:p>
-        </w:tc>
-        <w:tc>
-          <w:p>
-            <w:pPr>
-              <w:pStyle w:val="Compact"/>
-              <w:jc w:val="right"/>
-            </w:pPr>
-            <w:r>
-              <w:t xml:space="preserve">0.9999876</w:t>
-            </w:r>
-          </w:p>
-        </w:tc>
-        <w:tc>
-          <w:p>
-            <w:pPr>
-              <w:pStyle w:val="Compact"/>
-              <w:jc w:val="right"/>
-            </w:pPr>
-            <w:r>
-              <w:t xml:space="preserve">0.9999893</w:t>
+              <w:t xml:space="preserve">1.0000040</w:t>
+            </w:r>
+          </w:p>
+        </w:tc>
+        <w:tc>
+          <w:p>
+            <w:pPr>
+              <w:pStyle w:val="Compact"/>
+              <w:jc w:val="right"/>
+            </w:pPr>
+            <w:r>
+              <w:t xml:space="preserve">1.0000035</w:t>
+            </w:r>
+          </w:p>
+        </w:tc>
+        <w:tc>
+          <w:p>
+            <w:pPr>
+              <w:pStyle w:val="Compact"/>
+              <w:jc w:val="right"/>
+            </w:pPr>
+            <w:r>
+              <w:t xml:space="preserve">1.0000045</w:t>
             </w:r>
           </w:p>
         </w:tc>
@@ -3911,29 +3911,29 @@
               <w:jc w:val="right"/>
             </w:pPr>
             <w:r>
-              <w:t xml:space="preserve">1.0000124</w:t>
-            </w:r>
-          </w:p>
-        </w:tc>
-        <w:tc>
-          <w:p>
-            <w:pPr>
-              <w:pStyle w:val="Compact"/>
-              <w:jc w:val="right"/>
-            </w:pPr>
-            <w:r>
-              <w:t xml:space="preserve">1.0000114</w:t>
-            </w:r>
-          </w:p>
-        </w:tc>
-        <w:tc>
-          <w:p>
-            <w:pPr>
-              <w:pStyle w:val="Compact"/>
-              <w:jc w:val="right"/>
-            </w:pPr>
-            <w:r>
-              <w:t xml:space="preserve">1.0000133</w:t>
+              <w:t xml:space="preserve">0.9999963</w:t>
+            </w:r>
+          </w:p>
+        </w:tc>
+        <w:tc>
+          <w:p>
+            <w:pPr>
+              <w:pStyle w:val="Compact"/>
+              <w:jc w:val="right"/>
+            </w:pPr>
+            <w:r>
+              <w:t xml:space="preserve">0.9999958</w:t>
+            </w:r>
+          </w:p>
+        </w:tc>
+        <w:tc>
+          <w:p>
+            <w:pPr>
+              <w:pStyle w:val="Compact"/>
+              <w:jc w:val="right"/>
+            </w:pPr>
+            <w:r>
+              <w:t xml:space="preserve">0.9999968</w:t>
             </w:r>
           </w:p>
         </w:tc>
@@ -3968,29 +3968,29 @@
               <w:jc w:val="right"/>
             </w:pPr>
             <w:r>
-              <w:t xml:space="preserve">1.0000141</w:t>
-            </w:r>
-          </w:p>
-        </w:tc>
-        <w:tc>
-          <w:p>
-            <w:pPr>
-              <w:pStyle w:val="Compact"/>
-              <w:jc w:val="right"/>
-            </w:pPr>
-            <w:r>
-              <w:t xml:space="preserve">1.0000131</w:t>
-            </w:r>
-          </w:p>
-        </w:tc>
-        <w:tc>
-          <w:p>
-            <w:pPr>
-              <w:pStyle w:val="Compact"/>
-              <w:jc w:val="right"/>
-            </w:pPr>
-            <w:r>
-              <w:t xml:space="preserve">1.0000151</w:t>
+              <w:t xml:space="preserve">0.9999952</w:t>
+            </w:r>
+          </w:p>
+        </w:tc>
+        <w:tc>
+          <w:p>
+            <w:pPr>
+              <w:pStyle w:val="Compact"/>
+              <w:jc w:val="right"/>
+            </w:pPr>
+            <w:r>
+              <w:t xml:space="preserve">0.9999947</w:t>
+            </w:r>
+          </w:p>
+        </w:tc>
+        <w:tc>
+          <w:p>
+            <w:pPr>
+              <w:pStyle w:val="Compact"/>
+              <w:jc w:val="right"/>
+            </w:pPr>
+            <w:r>
+              <w:t xml:space="preserve">0.9999958</w:t>
             </w:r>
           </w:p>
         </w:tc>
@@ -4025,29 +4025,29 @@
               <w:jc w:val="right"/>
             </w:pPr>
             <w:r>
-              <w:t xml:space="preserve">0.9999993</w:t>
-            </w:r>
-          </w:p>
-        </w:tc>
-        <w:tc>
-          <w:p>
-            <w:pPr>
-              <w:pStyle w:val="Compact"/>
-              <w:jc w:val="right"/>
-            </w:pPr>
-            <w:r>
-              <w:t xml:space="preserve">0.9999992</w:t>
-            </w:r>
-          </w:p>
-        </w:tc>
-        <w:tc>
-          <w:p>
-            <w:pPr>
-              <w:pStyle w:val="Compact"/>
-              <w:jc w:val="right"/>
-            </w:pPr>
-            <w:r>
-              <w:t xml:space="preserve">0.9999994</w:t>
+              <w:t xml:space="preserve">1.0000008</w:t>
+            </w:r>
+          </w:p>
+        </w:tc>
+        <w:tc>
+          <w:p>
+            <w:pPr>
+              <w:pStyle w:val="Compact"/>
+              <w:jc w:val="right"/>
+            </w:pPr>
+            <w:r>
+              <w:t xml:space="preserve">1.0000008</w:t>
+            </w:r>
+          </w:p>
+        </w:tc>
+        <w:tc>
+          <w:p>
+            <w:pPr>
+              <w:pStyle w:val="Compact"/>
+              <w:jc w:val="right"/>
+            </w:pPr>
+            <w:r>
+              <w:t xml:space="preserve">1.0000009</w:t>
             </w:r>
           </w:p>
         </w:tc>
@@ -4082,29 +4082,29 @@
               <w:jc w:val="right"/>
             </w:pPr>
             <w:r>
-              <w:t xml:space="preserve">1.0000115</w:t>
-            </w:r>
-          </w:p>
-        </w:tc>
-        <w:tc>
-          <w:p>
-            <w:pPr>
-              <w:pStyle w:val="Compact"/>
-              <w:jc w:val="right"/>
-            </w:pPr>
-            <w:r>
-              <w:t xml:space="preserve">1.0000106</w:t>
-            </w:r>
-          </w:p>
-        </w:tc>
-        <w:tc>
-          <w:p>
-            <w:pPr>
-              <w:pStyle w:val="Compact"/>
-              <w:jc w:val="right"/>
-            </w:pPr>
-            <w:r>
-              <w:t xml:space="preserve">1.0000124</w:t>
+              <w:t xml:space="preserve">0.9999960</w:t>
+            </w:r>
+          </w:p>
+        </w:tc>
+        <w:tc>
+          <w:p>
+            <w:pPr>
+              <w:pStyle w:val="Compact"/>
+              <w:jc w:val="right"/>
+            </w:pPr>
+            <w:r>
+              <w:t xml:space="preserve">0.9999955</w:t>
+            </w:r>
+          </w:p>
+        </w:tc>
+        <w:tc>
+          <w:p>
+            <w:pPr>
+              <w:pStyle w:val="Compact"/>
+              <w:jc w:val="right"/>
+            </w:pPr>
+            <w:r>
+              <w:t xml:space="preserve">0.9999965</w:t>
             </w:r>
           </w:p>
         </w:tc>
@@ -4139,29 +4139,29 @@
               <w:jc w:val="right"/>
             </w:pPr>
             <w:r>
-              <w:t xml:space="preserve">1.0000099</w:t>
-            </w:r>
-          </w:p>
-        </w:tc>
-        <w:tc>
-          <w:p>
-            <w:pPr>
-              <w:pStyle w:val="Compact"/>
-              <w:jc w:val="right"/>
-            </w:pPr>
-            <w:r>
-              <w:t xml:space="preserve">1.0000083</w:t>
-            </w:r>
-          </w:p>
-        </w:tc>
-        <w:tc>
-          <w:p>
-            <w:pPr>
-              <w:pStyle w:val="Compact"/>
-              <w:jc w:val="right"/>
-            </w:pPr>
-            <w:r>
-              <w:t xml:space="preserve">1.0000115</w:t>
+              <w:t xml:space="preserve">0.9999938</w:t>
+            </w:r>
+          </w:p>
+        </w:tc>
+        <w:tc>
+          <w:p>
+            <w:pPr>
+              <w:pStyle w:val="Compact"/>
+              <w:jc w:val="right"/>
+            </w:pPr>
+            <w:r>
+              <w:t xml:space="preserve">0.9999929</w:t>
+            </w:r>
+          </w:p>
+        </w:tc>
+        <w:tc>
+          <w:p>
+            <w:pPr>
+              <w:pStyle w:val="Compact"/>
+              <w:jc w:val="right"/>
+            </w:pPr>
+            <w:r>
+              <w:t xml:space="preserve">0.9999947</w:t>
             </w:r>
           </w:p>
         </w:tc>
@@ -4196,29 +4196,29 @@
               <w:jc w:val="right"/>
             </w:pPr>
             <w:r>
-              <w:t xml:space="preserve">4900.2000395</w:t>
-            </w:r>
-          </w:p>
-        </w:tc>
-        <w:tc>
-          <w:p>
-            <w:pPr>
-              <w:pStyle w:val="Compact"/>
-              <w:jc w:val="right"/>
-            </w:pPr>
-            <w:r>
-              <w:t xml:space="preserve">4113.1311092</w:t>
-            </w:r>
-          </w:p>
-        </w:tc>
-        <w:tc>
-          <w:p>
-            <w:pPr>
-              <w:pStyle w:val="Compact"/>
-              <w:jc w:val="right"/>
-            </w:pPr>
-            <w:r>
-              <w:t xml:space="preserve">5837.8786841</w:t>
+              <w:t xml:space="preserve">322.0863852</w:t>
+            </w:r>
+          </w:p>
+        </w:tc>
+        <w:tc>
+          <w:p>
+            <w:pPr>
+              <w:pStyle w:val="Compact"/>
+              <w:jc w:val="right"/>
+            </w:pPr>
+            <w:r>
+              <w:t xml:space="preserve">292.6690995</w:t>
+            </w:r>
+          </w:p>
+        </w:tc>
+        <w:tc>
+          <w:p>
+            <w:pPr>
+              <w:pStyle w:val="Compact"/>
+              <w:jc w:val="right"/>
+            </w:pPr>
+            <w:r>
+              <w:t xml:space="preserve">354.4605143</w:t>
             </w:r>
           </w:p>
         </w:tc>
@@ -4253,29 +4253,29 @@
               <w:jc w:val="right"/>
             </w:pPr>
             <w:r>
-              <w:t xml:space="preserve">24.0052745</w:t>
-            </w:r>
-          </w:p>
-        </w:tc>
-        <w:tc>
-          <w:p>
-            <w:pPr>
-              <w:pStyle w:val="Compact"/>
-              <w:jc w:val="right"/>
-            </w:pPr>
-            <w:r>
-              <w:t xml:space="preserve">19.5794783</w:t>
-            </w:r>
-          </w:p>
-        </w:tc>
-        <w:tc>
-          <w:p>
-            <w:pPr>
-              <w:pStyle w:val="Compact"/>
-              <w:jc w:val="right"/>
-            </w:pPr>
-            <w:r>
-              <w:t xml:space="preserve">29.4314892</w:t>
+              <w:t xml:space="preserve">8.6352340</w:t>
+            </w:r>
+          </w:p>
+        </w:tc>
+        <w:tc>
+          <w:p>
+            <w:pPr>
+              <w:pStyle w:val="Compact"/>
+              <w:jc w:val="right"/>
+            </w:pPr>
+            <w:r>
+              <w:t xml:space="preserve">7.7363355</w:t>
+            </w:r>
+          </w:p>
+        </w:tc>
+        <w:tc>
+          <w:p>
+            <w:pPr>
+              <w:pStyle w:val="Compact"/>
+              <w:jc w:val="right"/>
+            </w:pPr>
+            <w:r>
+              <w:t xml:space="preserve">9.6385771</w:t>
             </w:r>
           </w:p>
         </w:tc>
@@ -4310,29 +4310,29 @@
               <w:jc w:val="right"/>
             </w:pPr>
             <w:r>
-              <w:t xml:space="preserve">1.0372287</w:t>
-            </w:r>
-          </w:p>
-        </w:tc>
-        <w:tc>
-          <w:p>
-            <w:pPr>
-              <w:pStyle w:val="Compact"/>
-              <w:jc w:val="right"/>
-            </w:pPr>
-            <w:r>
-              <w:t xml:space="preserve">1.0355150</w:t>
-            </w:r>
-          </w:p>
-        </w:tc>
-        <w:tc>
-          <w:p>
-            <w:pPr>
-              <w:pStyle w:val="Compact"/>
-              <w:jc w:val="right"/>
-            </w:pPr>
-            <w:r>
-              <w:t xml:space="preserve">1.0389452</w:t>
+              <w:t xml:space="preserve">1.0262952</w:t>
+            </w:r>
+          </w:p>
+        </w:tc>
+        <w:tc>
+          <w:p>
+            <w:pPr>
+              <w:pStyle w:val="Compact"/>
+              <w:jc w:val="right"/>
+            </w:pPr>
+            <w:r>
+              <w:t xml:space="preserve">1.0253697</w:t>
+            </w:r>
+          </w:p>
+        </w:tc>
+        <w:tc>
+          <w:p>
+            <w:pPr>
+              <w:pStyle w:val="Compact"/>
+              <w:jc w:val="right"/>
+            </w:pPr>
+            <w:r>
+              <w:t xml:space="preserve">1.0272216</w:t>
             </w:r>
           </w:p>
         </w:tc>
@@ -4367,29 +4367,29 @@
               <w:jc w:val="right"/>
             </w:pPr>
             <w:r>
-              <w:t xml:space="preserve">0.9174265</w:t>
-            </w:r>
-          </w:p>
-        </w:tc>
-        <w:tc>
-          <w:p>
-            <w:pPr>
-              <w:pStyle w:val="Compact"/>
-              <w:jc w:val="right"/>
-            </w:pPr>
-            <w:r>
-              <w:t xml:space="preserve">0.9134849</w:t>
-            </w:r>
-          </w:p>
-        </w:tc>
-        <w:tc>
-          <w:p>
-            <w:pPr>
-              <w:pStyle w:val="Compact"/>
-              <w:jc w:val="right"/>
-            </w:pPr>
-            <w:r>
-              <w:t xml:space="preserve">0.9213851</w:t>
+              <w:t xml:space="preserve">0.9285849</w:t>
+            </w:r>
+          </w:p>
+        </w:tc>
+        <w:tc>
+          <w:p>
+            <w:pPr>
+              <w:pStyle w:val="Compact"/>
+              <w:jc w:val="right"/>
+            </w:pPr>
+            <w:r>
+              <w:t xml:space="preserve">0.9263973</w:t>
+            </w:r>
+          </w:p>
+        </w:tc>
+        <w:tc>
+          <w:p>
+            <w:pPr>
+              <w:pStyle w:val="Compact"/>
+              <w:jc w:val="right"/>
+            </w:pPr>
+            <w:r>
+              <w:t xml:space="preserve">0.9307776</w:t>
             </w:r>
           </w:p>
         </w:tc>
@@ -4533,29 +4533,29 @@
               <w:jc w:val="right"/>
             </w:pPr>
             <w:r>
-              <w:t xml:space="preserve">6.920000e-05</w:t>
-            </w:r>
-          </w:p>
-        </w:tc>
-        <w:tc>
-          <w:p>
-            <w:pPr>
-              <w:pStyle w:val="Compact"/>
-              <w:jc w:val="right"/>
-            </w:pPr>
-            <w:r>
-              <w:t xml:space="preserve">0.0000108</w:t>
-            </w:r>
-          </w:p>
-        </w:tc>
-        <w:tc>
-          <w:p>
-            <w:pPr>
-              <w:pStyle w:val="Compact"/>
-              <w:jc w:val="right"/>
-            </w:pPr>
-            <w:r>
-              <w:t xml:space="preserve">4.438000e-04</w:t>
+              <w:t xml:space="preserve">0.0029415</w:t>
+            </w:r>
+          </w:p>
+        </w:tc>
+        <w:tc>
+          <w:p>
+            <w:pPr>
+              <w:pStyle w:val="Compact"/>
+              <w:jc w:val="right"/>
+            </w:pPr>
+            <w:r>
+              <w:t xml:space="preserve">0.0010054</w:t>
+            </w:r>
+          </w:p>
+        </w:tc>
+        <w:tc>
+          <w:p>
+            <w:pPr>
+              <w:pStyle w:val="Compact"/>
+              <w:jc w:val="right"/>
+            </w:pPr>
+            <w:r>
+              <w:t xml:space="preserve">0.0086056</w:t>
             </w:r>
           </w:p>
         </w:tc>
@@ -4590,40 +4590,40 @@
               <w:jc w:val="right"/>
             </w:pPr>
             <w:r>
-              <w:t xml:space="preserve">9.999886e-01</w:t>
-            </w:r>
-          </w:p>
-        </w:tc>
-        <w:tc>
-          <w:p>
-            <w:pPr>
-              <w:pStyle w:val="Compact"/>
-              <w:jc w:val="right"/>
-            </w:pPr>
-            <w:r>
-              <w:t xml:space="preserve">0.9999608</w:t>
-            </w:r>
-          </w:p>
-        </w:tc>
-        <w:tc>
-          <w:p>
-            <w:pPr>
-              <w:pStyle w:val="Compact"/>
-              <w:jc w:val="right"/>
-            </w:pPr>
-            <w:r>
-              <w:t xml:space="preserve">1.000016e+00</w:t>
-            </w:r>
-          </w:p>
-        </w:tc>
-        <w:tc>
-          <w:p>
-            <w:pPr>
-              <w:pStyle w:val="Compact"/>
-              <w:jc w:val="right"/>
-            </w:pPr>
-            <w:r>
-              <w:t xml:space="preserve">0.4221403</w:t>
+              <w:t xml:space="preserve">1.0000055</w:t>
+            </w:r>
+          </w:p>
+        </w:tc>
+        <w:tc>
+          <w:p>
+            <w:pPr>
+              <w:pStyle w:val="Compact"/>
+              <w:jc w:val="right"/>
+            </w:pPr>
+            <w:r>
+              <w:t xml:space="preserve">0.9999894</w:t>
+            </w:r>
+          </w:p>
+        </w:tc>
+        <w:tc>
+          <w:p>
+            <w:pPr>
+              <w:pStyle w:val="Compact"/>
+              <w:jc w:val="right"/>
+            </w:pPr>
+            <w:r>
+              <w:t xml:space="preserve">1.0000216</w:t>
+            </w:r>
+          </w:p>
+        </w:tc>
+        <w:tc>
+          <w:p>
+            <w:pPr>
+              <w:pStyle w:val="Compact"/>
+              <w:jc w:val="right"/>
+            </w:pPr>
+            <w:r>
+              <w:t xml:space="preserve">0.5049019</w:t>
             </w:r>
           </w:p>
         </w:tc>
@@ -4647,40 +4647,40 @@
               <w:jc w:val="right"/>
             </w:pPr>
             <w:r>
-              <w:t xml:space="preserve">9.999833e-01</w:t>
-            </w:r>
-          </w:p>
-        </w:tc>
-        <w:tc>
-          <w:p>
-            <w:pPr>
-              <w:pStyle w:val="Compact"/>
-              <w:jc w:val="right"/>
-            </w:pPr>
-            <w:r>
-              <w:t xml:space="preserve">0.9999528</w:t>
-            </w:r>
-          </w:p>
-        </w:tc>
-        <w:tc>
-          <w:p>
-            <w:pPr>
-              <w:pStyle w:val="Compact"/>
-              <w:jc w:val="right"/>
-            </w:pPr>
-            <w:r>
-              <w:t xml:space="preserve">1.000014e+00</w:t>
-            </w:r>
-          </w:p>
-        </w:tc>
-        <w:tc>
-          <w:p>
-            <w:pPr>
-              <w:pStyle w:val="Compact"/>
-              <w:jc w:val="right"/>
-            </w:pPr>
-            <w:r>
-              <w:t xml:space="preserve">0.2846207</w:t>
+              <w:t xml:space="preserve">1.0000013</w:t>
+            </w:r>
+          </w:p>
+        </w:tc>
+        <w:tc>
+          <w:p>
+            <w:pPr>
+              <w:pStyle w:val="Compact"/>
+              <w:jc w:val="right"/>
+            </w:pPr>
+            <w:r>
+              <w:t xml:space="preserve">0.9999836</w:t>
+            </w:r>
+          </w:p>
+        </w:tc>
+        <w:tc>
+          <w:p>
+            <w:pPr>
+              <w:pStyle w:val="Compact"/>
+              <w:jc w:val="right"/>
+            </w:pPr>
+            <w:r>
+              <w:t xml:space="preserve">1.0000190</w:t>
+            </w:r>
+          </w:p>
+        </w:tc>
+        <w:tc>
+          <w:p>
+            <w:pPr>
+              <w:pStyle w:val="Compact"/>
+              <w:jc w:val="right"/>
+            </w:pPr>
+            <w:r>
+              <w:t xml:space="preserve">0.8868209</w:t>
             </w:r>
           </w:p>
         </w:tc>
@@ -4704,40 +4704,40 @@
               <w:jc w:val="right"/>
             </w:pPr>
             <w:r>
-              <w:t xml:space="preserve">1.000015e+00</w:t>
-            </w:r>
-          </w:p>
-        </w:tc>
-        <w:tc>
-          <w:p>
-            <w:pPr>
-              <w:pStyle w:val="Compact"/>
-              <w:jc w:val="right"/>
-            </w:pPr>
-            <w:r>
-              <w:t xml:space="preserve">0.9999850</w:t>
-            </w:r>
-          </w:p>
-        </w:tc>
-        <w:tc>
-          <w:p>
-            <w:pPr>
-              <w:pStyle w:val="Compact"/>
-              <w:jc w:val="right"/>
-            </w:pPr>
-            <w:r>
-              <w:t xml:space="preserve">1.000046e+00</w:t>
-            </w:r>
-          </w:p>
-        </w:tc>
-        <w:tc>
-          <w:p>
-            <w:pPr>
-              <w:pStyle w:val="Compact"/>
-              <w:jc w:val="right"/>
-            </w:pPr>
-            <w:r>
-              <w:t xml:space="preserve">0.3203241</w:t>
+              <w:t xml:space="preserve">0.9999966</w:t>
+            </w:r>
+          </w:p>
+        </w:tc>
+        <w:tc>
+          <w:p>
+            <w:pPr>
+              <w:pStyle w:val="Compact"/>
+              <w:jc w:val="right"/>
+            </w:pPr>
+            <w:r>
+              <w:t xml:space="preserve">0.9999790</w:t>
+            </w:r>
+          </w:p>
+        </w:tc>
+        <w:tc>
+          <w:p>
+            <w:pPr>
+              <w:pStyle w:val="Compact"/>
+              <w:jc w:val="right"/>
+            </w:pPr>
+            <w:r>
+              <w:t xml:space="preserve">1.0000142</w:t>
+            </w:r>
+          </w:p>
+        </w:tc>
+        <w:tc>
+          <w:p>
+            <w:pPr>
+              <w:pStyle w:val="Compact"/>
+              <w:jc w:val="right"/>
+            </w:pPr>
+            <w:r>
+              <w:t xml:space="preserve">0.7075193</w:t>
             </w:r>
           </w:p>
         </w:tc>
@@ -4761,40 +4761,40 @@
               <w:jc w:val="right"/>
             </w:pPr>
             <w:r>
-              <w:t xml:space="preserve">1.000018e+00</w:t>
-            </w:r>
-          </w:p>
-        </w:tc>
-        <w:tc>
-          <w:p>
-            <w:pPr>
-              <w:pStyle w:val="Compact"/>
-              <w:jc w:val="right"/>
-            </w:pPr>
-            <w:r>
-              <w:t xml:space="preserve">0.9999845</w:t>
-            </w:r>
-          </w:p>
-        </w:tc>
-        <w:tc>
-          <w:p>
-            <w:pPr>
-              <w:pStyle w:val="Compact"/>
-              <w:jc w:val="right"/>
-            </w:pPr>
-            <w:r>
-              <w:t xml:space="preserve">1.000051e+00</w:t>
-            </w:r>
-          </w:p>
-        </w:tc>
-        <w:tc>
-          <w:p>
-            <w:pPr>
-              <w:pStyle w:val="Compact"/>
-              <w:jc w:val="right"/>
-            </w:pPr>
-            <w:r>
-              <w:t xml:space="preserve">0.2957155</w:t>
+              <w:t xml:space="preserve">0.9999964</w:t>
+            </w:r>
+          </w:p>
+        </w:tc>
+        <w:tc>
+          <w:p>
+            <w:pPr>
+              <w:pStyle w:val="Compact"/>
+              <w:jc w:val="right"/>
+            </w:pPr>
+            <w:r>
+              <w:t xml:space="preserve">0.9999771</w:t>
+            </w:r>
+          </w:p>
+        </w:tc>
+        <w:tc>
+          <w:p>
+            <w:pPr>
+              <w:pStyle w:val="Compact"/>
+              <w:jc w:val="right"/>
+            </w:pPr>
+            <w:r>
+              <w:t xml:space="preserve">1.0000157</w:t>
+            </w:r>
+          </w:p>
+        </w:tc>
+        <w:tc>
+          <w:p>
+            <w:pPr>
+              <w:pStyle w:val="Compact"/>
+              <w:jc w:val="right"/>
+            </w:pPr>
+            <w:r>
+              <w:t xml:space="preserve">0.7135825</w:t>
             </w:r>
           </w:p>
         </w:tc>
@@ -4818,40 +4818,40 @@
               <w:jc w:val="right"/>
             </w:pPr>
             <w:r>
-              <w:t xml:space="preserve">9.999988e-01</w:t>
-            </w:r>
-          </w:p>
-        </w:tc>
-        <w:tc>
-          <w:p>
-            <w:pPr>
-              <w:pStyle w:val="Compact"/>
-              <w:jc w:val="right"/>
-            </w:pPr>
-            <w:r>
-              <w:t xml:space="preserve">0.9999955</w:t>
-            </w:r>
-          </w:p>
-        </w:tc>
-        <w:tc>
-          <w:p>
-            <w:pPr>
-              <w:pStyle w:val="Compact"/>
-              <w:jc w:val="right"/>
-            </w:pPr>
-            <w:r>
-              <w:t xml:space="preserve">1.000002e+00</w:t>
-            </w:r>
-          </w:p>
-        </w:tc>
-        <w:tc>
-          <w:p>
-            <w:pPr>
-              <w:pStyle w:val="Compact"/>
-              <w:jc w:val="right"/>
-            </w:pPr>
-            <w:r>
-              <w:t xml:space="preserve">0.4832566</w:t>
+              <w:t xml:space="preserve">1.0000007</w:t>
+            </w:r>
+          </w:p>
+        </w:tc>
+        <w:tc>
+          <w:p>
+            <w:pPr>
+              <w:pStyle w:val="Compact"/>
+              <w:jc w:val="right"/>
+            </w:pPr>
+            <w:r>
+              <w:t xml:space="preserve">0.9999988</w:t>
+            </w:r>
+          </w:p>
+        </w:tc>
+        <w:tc>
+          <w:p>
+            <w:pPr>
+              <w:pStyle w:val="Compact"/>
+              <w:jc w:val="right"/>
+            </w:pPr>
+            <w:r>
+              <w:t xml:space="preserve">1.0000026</w:t>
+            </w:r>
+          </w:p>
+        </w:tc>
+        <w:tc>
+          <w:p>
+            <w:pPr>
+              <w:pStyle w:val="Compact"/>
+              <w:jc w:val="right"/>
+            </w:pPr>
+            <w:r>
+              <w:t xml:space="preserve">0.4728785</w:t>
             </w:r>
           </w:p>
         </w:tc>
@@ -4875,40 +4875,40 @@
               <w:jc w:val="right"/>
             </w:pPr>
             <w:r>
-              <w:t xml:space="preserve">1.000014e+00</w:t>
-            </w:r>
-          </w:p>
-        </w:tc>
-        <w:tc>
-          <w:p>
-            <w:pPr>
-              <w:pStyle w:val="Compact"/>
-              <w:jc w:val="right"/>
-            </w:pPr>
-            <w:r>
-              <w:t xml:space="preserve">0.9999846</w:t>
-            </w:r>
-          </w:p>
-        </w:tc>
-        <w:tc>
-          <w:p>
-            <w:pPr>
-              <w:pStyle w:val="Compact"/>
-              <w:jc w:val="right"/>
-            </w:pPr>
-            <w:r>
-              <w:t xml:space="preserve">1.000043e+00</w:t>
-            </w:r>
-          </w:p>
-        </w:tc>
-        <w:tc>
-          <w:p>
-            <w:pPr>
-              <w:pStyle w:val="Compact"/>
-              <w:jc w:val="right"/>
-            </w:pPr>
-            <w:r>
-              <w:t xml:space="preserve">0.3524272</w:t>
+              <w:t xml:space="preserve">0.9999960</w:t>
+            </w:r>
+          </w:p>
+        </w:tc>
+        <w:tc>
+          <w:p>
+            <w:pPr>
+              <w:pStyle w:val="Compact"/>
+              <w:jc w:val="right"/>
+            </w:pPr>
+            <w:r>
+              <w:t xml:space="preserve">0.9999790</w:t>
+            </w:r>
+          </w:p>
+        </w:tc>
+        <w:tc>
+          <w:p>
+            <w:pPr>
+              <w:pStyle w:val="Compact"/>
+              <w:jc w:val="right"/>
+            </w:pPr>
+            <w:r>
+              <w:t xml:space="preserve">1.0000130</w:t>
+            </w:r>
+          </w:p>
+        </w:tc>
+        <w:tc>
+          <w:p>
+            <w:pPr>
+              <w:pStyle w:val="Compact"/>
+              <w:jc w:val="right"/>
+            </w:pPr>
+            <w:r>
+              <w:t xml:space="preserve">0.6432728</w:t>
             </w:r>
           </w:p>
         </w:tc>
@@ -4932,40 +4932,40 @@
               <w:jc w:val="right"/>
             </w:pPr>
             <w:r>
-              <w:t xml:space="preserve">1.000003e+00</w:t>
-            </w:r>
-          </w:p>
-        </w:tc>
-        <w:tc>
-          <w:p>
-            <w:pPr>
-              <w:pStyle w:val="Compact"/>
-              <w:jc w:val="right"/>
-            </w:pPr>
-            <w:r>
-              <w:t xml:space="preserve">0.9999483</w:t>
-            </w:r>
-          </w:p>
-        </w:tc>
-        <w:tc>
-          <w:p>
-            <w:pPr>
-              <w:pStyle w:val="Compact"/>
-              <w:jc w:val="right"/>
-            </w:pPr>
-            <w:r>
-              <w:t xml:space="preserve">1.000058e+00</w:t>
-            </w:r>
-          </w:p>
-        </w:tc>
-        <w:tc>
-          <w:p>
-            <w:pPr>
-              <w:pStyle w:val="Compact"/>
-              <w:jc w:val="right"/>
-            </w:pPr>
-            <w:r>
-              <w:t xml:space="preserve">0.9096048</w:t>
+              <w:t xml:space="preserve">0.9999823</w:t>
+            </w:r>
+          </w:p>
+        </w:tc>
+        <w:tc>
+          <w:p>
+            <w:pPr>
+              <w:pStyle w:val="Compact"/>
+              <w:jc w:val="right"/>
+            </w:pPr>
+            <w:r>
+              <w:t xml:space="preserve">0.9999505</w:t>
+            </w:r>
+          </w:p>
+        </w:tc>
+        <w:tc>
+          <w:p>
+            <w:pPr>
+              <w:pStyle w:val="Compact"/>
+              <w:jc w:val="right"/>
+            </w:pPr>
+            <w:r>
+              <w:t xml:space="preserve">1.0000142</w:t>
+            </w:r>
+          </w:p>
+        </w:tc>
+        <w:tc>
+          <w:p>
+            <w:pPr>
+              <w:pStyle w:val="Compact"/>
+              <w:jc w:val="right"/>
+            </w:pPr>
+            <w:r>
+              <w:t xml:space="preserve">0.2764653</w:t>
             </w:r>
           </w:p>
         </w:tc>
@@ -4989,29 +4989,29 @@
               <w:jc w:val="right"/>
             </w:pPr>
             <w:r>
-              <w:t xml:space="preserve">5.365662e+04</w:t>
-            </w:r>
-          </w:p>
-        </w:tc>
-        <w:tc>
-          <w:p>
-            <w:pPr>
-              <w:pStyle w:val="Compact"/>
-              <w:jc w:val="right"/>
-            </w:pPr>
-            <w:r>
-              <w:t xml:space="preserve">2628.9814689</w:t>
-            </w:r>
-          </w:p>
-        </w:tc>
-        <w:tc>
-          <w:p>
-            <w:pPr>
-              <w:pStyle w:val="Compact"/>
-              <w:jc w:val="right"/>
-            </w:pPr>
-            <w:r>
-              <w:t xml:space="preserve">1.095113e+06</w:t>
+              <w:t xml:space="preserve">1275.7568074</w:t>
+            </w:r>
+          </w:p>
+        </w:tc>
+        <w:tc>
+          <w:p>
+            <w:pPr>
+              <w:pStyle w:val="Compact"/>
+              <w:jc w:val="right"/>
+            </w:pPr>
+            <w:r>
+              <w:t xml:space="preserve">223.0594798</w:t>
+            </w:r>
+          </w:p>
+        </w:tc>
+        <w:tc>
+          <w:p>
+            <w:pPr>
+              <w:pStyle w:val="Compact"/>
+              <w:jc w:val="right"/>
+            </w:pPr>
+            <w:r>
+              <w:t xml:space="preserve">7296.5086858</w:t>
             </w:r>
           </w:p>
         </w:tc>
@@ -5046,40 +5046,40 @@
               <w:jc w:val="right"/>
             </w:pPr>
             <w:r>
-              <w:t xml:space="preserve">1.866367e+02</w:t>
-            </w:r>
-          </w:p>
-        </w:tc>
-        <w:tc>
-          <w:p>
-            <w:pPr>
-              <w:pStyle w:val="Compact"/>
-              <w:jc w:val="right"/>
-            </w:pPr>
-            <w:r>
-              <w:t xml:space="preserve">7.8520901</w:t>
-            </w:r>
-          </w:p>
-        </w:tc>
-        <w:tc>
-          <w:p>
-            <w:pPr>
-              <w:pStyle w:val="Compact"/>
-              <w:jc w:val="right"/>
-            </w:pPr>
-            <w:r>
-              <w:t xml:space="preserve">4.436174e+03</w:t>
-            </w:r>
-          </w:p>
-        </w:tc>
-        <w:tc>
-          <w:p>
-            <w:pPr>
-              <w:pStyle w:val="Compact"/>
-              <w:jc w:val="right"/>
-            </w:pPr>
-            <w:r>
-              <w:t xml:space="preserve">0.0012174</w:t>
+              <w:t xml:space="preserve">15.2536670</w:t>
+            </w:r>
+          </w:p>
+        </w:tc>
+        <w:tc>
+          <w:p>
+            <w:pPr>
+              <w:pStyle w:val="Compact"/>
+              <w:jc w:val="right"/>
+            </w:pPr>
+            <w:r>
+              <w:t xml:space="preserve">2.4395933</w:t>
+            </w:r>
+          </w:p>
+        </w:tc>
+        <w:tc>
+          <w:p>
+            <w:pPr>
+              <w:pStyle w:val="Compact"/>
+              <w:jc w:val="right"/>
+            </w:pPr>
+            <w:r>
+              <w:t xml:space="preserve">95.3742390</w:t>
+            </w:r>
+          </w:p>
+        </w:tc>
+        <w:tc>
+          <w:p>
+            <w:pPr>
+              <w:pStyle w:val="Compact"/>
+              <w:jc w:val="right"/>
+            </w:pPr>
+            <w:r>
+              <w:t xml:space="preserve">0.0035732</w:t>
             </w:r>
           </w:p>
         </w:tc>
@@ -5103,40 +5103,40 @@
               <w:jc w:val="right"/>
             </w:pPr>
             <w:r>
-              <w:t xml:space="preserve">9.995592e-01</w:t>
-            </w:r>
-          </w:p>
-        </w:tc>
-        <w:tc>
-          <w:p>
-            <w:pPr>
-              <w:pStyle w:val="Compact"/>
-              <w:jc w:val="right"/>
-            </w:pPr>
-            <w:r>
-              <w:t xml:space="preserve">0.9738794</w:t>
-            </w:r>
-          </w:p>
-        </w:tc>
-        <w:tc>
-          <w:p>
-            <w:pPr>
-              <w:pStyle w:val="Compact"/>
-              <w:jc w:val="right"/>
-            </w:pPr>
-            <w:r>
-              <w:t xml:space="preserve">1.025916e+00</w:t>
-            </w:r>
-          </w:p>
-        </w:tc>
-        <w:tc>
-          <w:p>
-            <w:pPr>
-              <w:pStyle w:val="Compact"/>
-              <w:jc w:val="right"/>
-            </w:pPr>
-            <w:r>
-              <w:t xml:space="preserve">0.9735132</w:t>
+              <w:t xml:space="preserve">0.9959523</w:t>
+            </w:r>
+          </w:p>
+        </w:tc>
+        <w:tc>
+          <w:p>
+            <w:pPr>
+              <w:pStyle w:val="Compact"/>
+              <w:jc w:val="right"/>
+            </w:pPr>
+            <w:r>
+              <w:t xml:space="preserve">0.9810473</w:t>
+            </w:r>
+          </w:p>
+        </w:tc>
+        <w:tc>
+          <w:p>
+            <w:pPr>
+              <w:pStyle w:val="Compact"/>
+              <w:jc w:val="right"/>
+            </w:pPr>
+            <w:r>
+              <w:t xml:space="preserve">1.0110837</w:t>
+            </w:r>
+          </w:p>
+        </w:tc>
+        <w:tc>
+          <w:p>
+            <w:pPr>
+              <w:pStyle w:val="Compact"/>
+              <w:jc w:val="right"/>
+            </w:pPr>
+            <w:r>
+              <w:t xml:space="preserve">0.5980540</w:t>
             </w:r>
           </w:p>
         </w:tc>
@@ -5160,40 +5160,40 @@
               <w:jc w:val="right"/>
             </w:pPr>
             <w:r>
-              <w:t xml:space="preserve">1.013048e+00</w:t>
-            </w:r>
-          </w:p>
-        </w:tc>
-        <w:tc>
-          <w:p>
-            <w:pPr>
-              <w:pStyle w:val="Compact"/>
-              <w:jc w:val="right"/>
-            </w:pPr>
-            <w:r>
-              <w:t xml:space="preserve">0.9576485</w:t>
-            </w:r>
-          </w:p>
-        </w:tc>
-        <w:tc>
-          <w:p>
-            <w:pPr>
-              <w:pStyle w:val="Compact"/>
-              <w:jc w:val="right"/>
-            </w:pPr>
-            <w:r>
-              <w:t xml:space="preserve">1.071651e+00</w:t>
-            </w:r>
-          </w:p>
-        </w:tc>
-        <w:tc>
-          <w:p>
-            <w:pPr>
-              <w:pStyle w:val="Compact"/>
-              <w:jc w:val="right"/>
-            </w:pPr>
-            <w:r>
-              <w:t xml:space="preserve">0.6514247</w:t>
+              <w:t xml:space="preserve">1.0091374</w:t>
+            </w:r>
+          </w:p>
+        </w:tc>
+        <w:tc>
+          <w:p>
+            <w:pPr>
+              <w:pStyle w:val="Compact"/>
+              <w:jc w:val="right"/>
+            </w:pPr>
+            <w:r>
+              <w:t xml:space="preserve">0.9767948</w:t>
+            </w:r>
+          </w:p>
+        </w:tc>
+        <w:tc>
+          <w:p>
+            <w:pPr>
+              <w:pStyle w:val="Compact"/>
+              <w:jc w:val="right"/>
+            </w:pPr>
+            <w:r>
+              <w:t xml:space="preserve">1.0425510</w:t>
+            </w:r>
+          </w:p>
+        </w:tc>
+        <w:tc>
+          <w:p>
+            <w:pPr>
+              <w:pStyle w:val="Compact"/>
+              <w:jc w:val="right"/>
+            </w:pPr>
+            <w:r>
+              <w:t xml:space="preserve">0.5841801</w:t>
             </w:r>
           </w:p>
         </w:tc>

</xml_diff>

<commit_message>
PM 606 Progress Report 2 and Final
</commit_message>
<xml_diff>
--- a/FinalReport.docx
+++ b/FinalReport.docx
@@ -3740,29 +3740,29 @@
               <w:jc w:val="right"/>
             </w:pPr>
             <w:r>
-              <w:t xml:space="preserve">0.0046136</w:t>
-            </w:r>
-          </w:p>
-        </w:tc>
-        <w:tc>
-          <w:p>
-            <w:pPr>
-              <w:pStyle w:val="Compact"/>
-              <w:jc w:val="right"/>
-            </w:pPr>
-            <w:r>
-              <w:t xml:space="preserve">0.0042791</w:t>
-            </w:r>
-          </w:p>
-        </w:tc>
-        <w:tc>
-          <w:p>
-            <w:pPr>
-              <w:pStyle w:val="Compact"/>
-              <w:jc w:val="right"/>
-            </w:pPr>
-            <w:r>
-              <w:t xml:space="preserve">0.0049743</w:t>
+              <w:t xml:space="preserve">0.0054795</w:t>
+            </w:r>
+          </w:p>
+        </w:tc>
+        <w:tc>
+          <w:p>
+            <w:pPr>
+              <w:pStyle w:val="Compact"/>
+              <w:jc w:val="right"/>
+            </w:pPr>
+            <w:r>
+              <w:t xml:space="preserve">0.0050883</w:t>
+            </w:r>
+          </w:p>
+        </w:tc>
+        <w:tc>
+          <w:p>
+            <w:pPr>
+              <w:pStyle w:val="Compact"/>
+              <w:jc w:val="right"/>
+            </w:pPr>
+            <w:r>
+              <w:t xml:space="preserve">0.0059008</w:t>
             </w:r>
           </w:p>
         </w:tc>
@@ -3797,29 +3797,29 @@
               <w:jc w:val="right"/>
             </w:pPr>
             <w:r>
-              <w:t xml:space="preserve">1.0000028</w:t>
-            </w:r>
-          </w:p>
-        </w:tc>
-        <w:tc>
-          <w:p>
-            <w:pPr>
-              <w:pStyle w:val="Compact"/>
-              <w:jc w:val="right"/>
-            </w:pPr>
-            <w:r>
-              <w:t xml:space="preserve">1.0000023</w:t>
-            </w:r>
-          </w:p>
-        </w:tc>
-        <w:tc>
-          <w:p>
-            <w:pPr>
-              <w:pStyle w:val="Compact"/>
-              <w:jc w:val="right"/>
-            </w:pPr>
-            <w:r>
-              <w:t xml:space="preserve">1.0000032</w:t>
+              <w:t xml:space="preserve">1.0000026</w:t>
+            </w:r>
+          </w:p>
+        </w:tc>
+        <w:tc>
+          <w:p>
+            <w:pPr>
+              <w:pStyle w:val="Compact"/>
+              <w:jc w:val="right"/>
+            </w:pPr>
+            <w:r>
+              <w:t xml:space="preserve">1.0000021</w:t>
+            </w:r>
+          </w:p>
+        </w:tc>
+        <w:tc>
+          <w:p>
+            <w:pPr>
+              <w:pStyle w:val="Compact"/>
+              <w:jc w:val="right"/>
+            </w:pPr>
+            <w:r>
+              <w:t xml:space="preserve">1.0000031</w:t>
             </w:r>
           </w:p>
         </w:tc>
@@ -3854,29 +3854,29 @@
               <w:jc w:val="right"/>
             </w:pPr>
             <w:r>
-              <w:t xml:space="preserve">1.0000040</w:t>
-            </w:r>
-          </w:p>
-        </w:tc>
-        <w:tc>
-          <w:p>
-            <w:pPr>
-              <w:pStyle w:val="Compact"/>
-              <w:jc w:val="right"/>
-            </w:pPr>
-            <w:r>
-              <w:t xml:space="preserve">1.0000035</w:t>
-            </w:r>
-          </w:p>
-        </w:tc>
-        <w:tc>
-          <w:p>
-            <w:pPr>
-              <w:pStyle w:val="Compact"/>
-              <w:jc w:val="right"/>
-            </w:pPr>
-            <w:r>
-              <w:t xml:space="preserve">1.0000045</w:t>
+              <w:t xml:space="preserve">1.0000038</w:t>
+            </w:r>
+          </w:p>
+        </w:tc>
+        <w:tc>
+          <w:p>
+            <w:pPr>
+              <w:pStyle w:val="Compact"/>
+              <w:jc w:val="right"/>
+            </w:pPr>
+            <w:r>
+              <w:t xml:space="preserve">1.0000033</w:t>
+            </w:r>
+          </w:p>
+        </w:tc>
+        <w:tc>
+          <w:p>
+            <w:pPr>
+              <w:pStyle w:val="Compact"/>
+              <w:jc w:val="right"/>
+            </w:pPr>
+            <w:r>
+              <w:t xml:space="preserve">1.0000042</w:t>
             </w:r>
           </w:p>
         </w:tc>
@@ -3911,29 +3911,29 @@
               <w:jc w:val="right"/>
             </w:pPr>
             <w:r>
-              <w:t xml:space="preserve">0.9999963</w:t>
-            </w:r>
-          </w:p>
-        </w:tc>
-        <w:tc>
-          <w:p>
-            <w:pPr>
-              <w:pStyle w:val="Compact"/>
-              <w:jc w:val="right"/>
-            </w:pPr>
-            <w:r>
-              <w:t xml:space="preserve">0.9999958</w:t>
-            </w:r>
-          </w:p>
-        </w:tc>
-        <w:tc>
-          <w:p>
-            <w:pPr>
-              <w:pStyle w:val="Compact"/>
-              <w:jc w:val="right"/>
-            </w:pPr>
-            <w:r>
-              <w:t xml:space="preserve">0.9999968</w:t>
+              <w:t xml:space="preserve">0.9999965</w:t>
+            </w:r>
+          </w:p>
+        </w:tc>
+        <w:tc>
+          <w:p>
+            <w:pPr>
+              <w:pStyle w:val="Compact"/>
+              <w:jc w:val="right"/>
+            </w:pPr>
+            <w:r>
+              <w:t xml:space="preserve">0.9999960</w:t>
+            </w:r>
+          </w:p>
+        </w:tc>
+        <w:tc>
+          <w:p>
+            <w:pPr>
+              <w:pStyle w:val="Compact"/>
+              <w:jc w:val="right"/>
+            </w:pPr>
+            <w:r>
+              <w:t xml:space="preserve">0.9999970</w:t>
             </w:r>
           </w:p>
         </w:tc>
@@ -3968,29 +3968,29 @@
               <w:jc w:val="right"/>
             </w:pPr>
             <w:r>
-              <w:t xml:space="preserve">0.9999952</w:t>
-            </w:r>
-          </w:p>
-        </w:tc>
-        <w:tc>
-          <w:p>
-            <w:pPr>
-              <w:pStyle w:val="Compact"/>
-              <w:jc w:val="right"/>
-            </w:pPr>
-            <w:r>
-              <w:t xml:space="preserve">0.9999947</w:t>
-            </w:r>
-          </w:p>
-        </w:tc>
-        <w:tc>
-          <w:p>
-            <w:pPr>
-              <w:pStyle w:val="Compact"/>
-              <w:jc w:val="right"/>
-            </w:pPr>
-            <w:r>
-              <w:t xml:space="preserve">0.9999958</w:t>
+              <w:t xml:space="preserve">0.9999955</w:t>
+            </w:r>
+          </w:p>
+        </w:tc>
+        <w:tc>
+          <w:p>
+            <w:pPr>
+              <w:pStyle w:val="Compact"/>
+              <w:jc w:val="right"/>
+            </w:pPr>
+            <w:r>
+              <w:t xml:space="preserve">0.9999950</w:t>
+            </w:r>
+          </w:p>
+        </w:tc>
+        <w:tc>
+          <w:p>
+            <w:pPr>
+              <w:pStyle w:val="Compact"/>
+              <w:jc w:val="right"/>
+            </w:pPr>
+            <w:r>
+              <w:t xml:space="preserve">0.9999961</w:t>
             </w:r>
           </w:p>
         </w:tc>
@@ -4036,6 +4036,17 @@
               <w:jc w:val="right"/>
             </w:pPr>
             <w:r>
+              <w:t xml:space="preserve">1.0000007</w:t>
+            </w:r>
+          </w:p>
+        </w:tc>
+        <w:tc>
+          <w:p>
+            <w:pPr>
+              <w:pStyle w:val="Compact"/>
+              <w:jc w:val="right"/>
+            </w:pPr>
+            <w:r>
               <w:t xml:space="preserve">1.0000008</w:t>
             </w:r>
           </w:p>
@@ -4047,17 +4058,6 @@
               <w:jc w:val="right"/>
             </w:pPr>
             <w:r>
-              <w:t xml:space="preserve">1.0000009</w:t>
-            </w:r>
-          </w:p>
-        </w:tc>
-        <w:tc>
-          <w:p>
-            <w:pPr>
-              <w:pStyle w:val="Compact"/>
-              <w:jc w:val="right"/>
-            </w:pPr>
-            <w:r>
               <w:t xml:space="preserve">0</w:t>
             </w:r>
           </w:p>
@@ -4082,29 +4082,29 @@
               <w:jc w:val="right"/>
             </w:pPr>
             <w:r>
-              <w:t xml:space="preserve">0.9999960</w:t>
-            </w:r>
-          </w:p>
-        </w:tc>
-        <w:tc>
-          <w:p>
-            <w:pPr>
-              <w:pStyle w:val="Compact"/>
-              <w:jc w:val="right"/>
-            </w:pPr>
-            <w:r>
-              <w:t xml:space="preserve">0.9999955</w:t>
-            </w:r>
-          </w:p>
-        </w:tc>
-        <w:tc>
-          <w:p>
-            <w:pPr>
-              <w:pStyle w:val="Compact"/>
-              <w:jc w:val="right"/>
-            </w:pPr>
-            <w:r>
-              <w:t xml:space="preserve">0.9999965</w:t>
+              <w:t xml:space="preserve">0.9999962</w:t>
+            </w:r>
+          </w:p>
+        </w:tc>
+        <w:tc>
+          <w:p>
+            <w:pPr>
+              <w:pStyle w:val="Compact"/>
+              <w:jc w:val="right"/>
+            </w:pPr>
+            <w:r>
+              <w:t xml:space="preserve">0.9999957</w:t>
+            </w:r>
+          </w:p>
+        </w:tc>
+        <w:tc>
+          <w:p>
+            <w:pPr>
+              <w:pStyle w:val="Compact"/>
+              <w:jc w:val="right"/>
+            </w:pPr>
+            <w:r>
+              <w:t xml:space="preserve">0.9999967</w:t>
             </w:r>
           </w:p>
         </w:tc>
@@ -4139,29 +4139,29 @@
               <w:jc w:val="right"/>
             </w:pPr>
             <w:r>
-              <w:t xml:space="preserve">0.9999938</w:t>
-            </w:r>
-          </w:p>
-        </w:tc>
-        <w:tc>
-          <w:p>
-            <w:pPr>
-              <w:pStyle w:val="Compact"/>
-              <w:jc w:val="right"/>
-            </w:pPr>
-            <w:r>
-              <w:t xml:space="preserve">0.9999929</w:t>
-            </w:r>
-          </w:p>
-        </w:tc>
-        <w:tc>
-          <w:p>
-            <w:pPr>
-              <w:pStyle w:val="Compact"/>
-              <w:jc w:val="right"/>
-            </w:pPr>
-            <w:r>
-              <w:t xml:space="preserve">0.9999947</w:t>
+              <w:t xml:space="preserve">0.9999942</w:t>
+            </w:r>
+          </w:p>
+        </w:tc>
+        <w:tc>
+          <w:p>
+            <w:pPr>
+              <w:pStyle w:val="Compact"/>
+              <w:jc w:val="right"/>
+            </w:pPr>
+            <w:r>
+              <w:t xml:space="preserve">0.9999933</w:t>
+            </w:r>
+          </w:p>
+        </w:tc>
+        <w:tc>
+          <w:p>
+            <w:pPr>
+              <w:pStyle w:val="Compact"/>
+              <w:jc w:val="right"/>
+            </w:pPr>
+            <w:r>
+              <w:t xml:space="preserve">0.9999950</w:t>
             </w:r>
           </w:p>
         </w:tc>
@@ -4196,29 +4196,29 @@
               <w:jc w:val="right"/>
             </w:pPr>
             <w:r>
-              <w:t xml:space="preserve">322.0863852</w:t>
-            </w:r>
-          </w:p>
-        </w:tc>
-        <w:tc>
-          <w:p>
-            <w:pPr>
-              <w:pStyle w:val="Compact"/>
-              <w:jc w:val="right"/>
-            </w:pPr>
-            <w:r>
-              <w:t xml:space="preserve">292.6690995</w:t>
-            </w:r>
-          </w:p>
-        </w:tc>
-        <w:tc>
-          <w:p>
-            <w:pPr>
-              <w:pStyle w:val="Compact"/>
-              <w:jc w:val="right"/>
-            </w:pPr>
-            <w:r>
-              <w:t xml:space="preserve">354.4605143</w:t>
+              <w:t xml:space="preserve">251.6195881</w:t>
+            </w:r>
+          </w:p>
+        </w:tc>
+        <w:tc>
+          <w:p>
+            <w:pPr>
+              <w:pStyle w:val="Compact"/>
+              <w:jc w:val="right"/>
+            </w:pPr>
+            <w:r>
+              <w:t xml:space="preserve">228.9573607</w:t>
+            </w:r>
+          </w:p>
+        </w:tc>
+        <w:tc>
+          <w:p>
+            <w:pPr>
+              <w:pStyle w:val="Compact"/>
+              <w:jc w:val="right"/>
+            </w:pPr>
+            <w:r>
+              <w:t xml:space="preserve">276.5249254</w:t>
             </w:r>
           </w:p>
         </w:tc>
@@ -4253,29 +4253,29 @@
               <w:jc w:val="right"/>
             </w:pPr>
             <w:r>
-              <w:t xml:space="preserve">8.6352340</w:t>
-            </w:r>
-          </w:p>
-        </w:tc>
-        <w:tc>
-          <w:p>
-            <w:pPr>
-              <w:pStyle w:val="Compact"/>
-              <w:jc w:val="right"/>
-            </w:pPr>
-            <w:r>
-              <w:t xml:space="preserve">7.7363355</w:t>
-            </w:r>
-          </w:p>
-        </w:tc>
-        <w:tc>
-          <w:p>
-            <w:pPr>
-              <w:pStyle w:val="Compact"/>
-              <w:jc w:val="right"/>
-            </w:pPr>
-            <w:r>
-              <w:t xml:space="preserve">9.6385771</w:t>
+              <w:t xml:space="preserve">7.3352531</w:t>
+            </w:r>
+          </w:p>
+        </w:tc>
+        <w:tc>
+          <w:p>
+            <w:pPr>
+              <w:pStyle w:val="Compact"/>
+              <w:jc w:val="right"/>
+            </w:pPr>
+            <w:r>
+              <w:t xml:space="preserve">6.5828728</w:t>
+            </w:r>
+          </w:p>
+        </w:tc>
+        <w:tc>
+          <w:p>
+            <w:pPr>
+              <w:pStyle w:val="Compact"/>
+              <w:jc w:val="right"/>
+            </w:pPr>
+            <w:r>
+              <w:t xml:space="preserve">8.1736256</w:t>
             </w:r>
           </w:p>
         </w:tc>
@@ -4310,29 +4310,29 @@
               <w:jc w:val="right"/>
             </w:pPr>
             <w:r>
-              <w:t xml:space="preserve">1.0262952</w:t>
-            </w:r>
-          </w:p>
-        </w:tc>
-        <w:tc>
-          <w:p>
-            <w:pPr>
-              <w:pStyle w:val="Compact"/>
-              <w:jc w:val="right"/>
-            </w:pPr>
-            <w:r>
-              <w:t xml:space="preserve">1.0253697</w:t>
-            </w:r>
-          </w:p>
-        </w:tc>
-        <w:tc>
-          <w:p>
-            <w:pPr>
-              <w:pStyle w:val="Compact"/>
-              <w:jc w:val="right"/>
-            </w:pPr>
-            <w:r>
-              <w:t xml:space="preserve">1.0272216</w:t>
+              <w:t xml:space="preserve">1.0258449</w:t>
+            </w:r>
+          </w:p>
+        </w:tc>
+        <w:tc>
+          <w:p>
+            <w:pPr>
+              <w:pStyle w:val="Compact"/>
+              <w:jc w:val="right"/>
+            </w:pPr>
+            <w:r>
+              <w:t xml:space="preserve">1.0249302</w:t>
+            </w:r>
+          </w:p>
+        </w:tc>
+        <w:tc>
+          <w:p>
+            <w:pPr>
+              <w:pStyle w:val="Compact"/>
+              <w:jc w:val="right"/>
+            </w:pPr>
+            <w:r>
+              <w:t xml:space="preserve">1.0267604</w:t>
             </w:r>
           </w:p>
         </w:tc>
@@ -4367,29 +4367,29 @@
               <w:jc w:val="right"/>
             </w:pPr>
             <w:r>
-              <w:t xml:space="preserve">0.9285849</w:t>
-            </w:r>
-          </w:p>
-        </w:tc>
-        <w:tc>
-          <w:p>
-            <w:pPr>
-              <w:pStyle w:val="Compact"/>
-              <w:jc w:val="right"/>
-            </w:pPr>
-            <w:r>
-              <w:t xml:space="preserve">0.9263973</w:t>
-            </w:r>
-          </w:p>
-        </w:tc>
-        <w:tc>
-          <w:p>
-            <w:pPr>
-              <w:pStyle w:val="Compact"/>
-              <w:jc w:val="right"/>
-            </w:pPr>
-            <w:r>
-              <w:t xml:space="preserve">0.9307776</w:t>
+              <w:t xml:space="preserve">0.9307712</w:t>
+            </w:r>
+          </w:p>
+        </w:tc>
+        <w:tc>
+          <w:p>
+            <w:pPr>
+              <w:pStyle w:val="Compact"/>
+              <w:jc w:val="right"/>
+            </w:pPr>
+            <w:r>
+              <w:t xml:space="preserve">0.9286053</w:t>
+            </w:r>
+          </w:p>
+        </w:tc>
+        <w:tc>
+          <w:p>
+            <w:pPr>
+              <w:pStyle w:val="Compact"/>
+              <w:jc w:val="right"/>
+            </w:pPr>
+            <w:r>
+              <w:t xml:space="preserve">0.9329421</w:t>
             </w:r>
           </w:p>
         </w:tc>
@@ -4533,29 +4533,29 @@
               <w:jc w:val="right"/>
             </w:pPr>
             <w:r>
-              <w:t xml:space="preserve">0.0029415</w:t>
-            </w:r>
-          </w:p>
-        </w:tc>
-        <w:tc>
-          <w:p>
-            <w:pPr>
-              <w:pStyle w:val="Compact"/>
-              <w:jc w:val="right"/>
-            </w:pPr>
-            <w:r>
-              <w:t xml:space="preserve">0.0010054</w:t>
-            </w:r>
-          </w:p>
-        </w:tc>
-        <w:tc>
-          <w:p>
-            <w:pPr>
-              <w:pStyle w:val="Compact"/>
-              <w:jc w:val="right"/>
-            </w:pPr>
-            <w:r>
-              <w:t xml:space="preserve">0.0086056</w:t>
+              <w:t xml:space="preserve">0.0037182</w:t>
+            </w:r>
+          </w:p>
+        </w:tc>
+        <w:tc>
+          <w:p>
+            <w:pPr>
+              <w:pStyle w:val="Compact"/>
+              <w:jc w:val="right"/>
+            </w:pPr>
+            <w:r>
+              <w:t xml:space="preserve">0.0013415</w:t>
+            </w:r>
+          </w:p>
+        </w:tc>
+        <w:tc>
+          <w:p>
+            <w:pPr>
+              <w:pStyle w:val="Compact"/>
+              <w:jc w:val="right"/>
+            </w:pPr>
+            <w:r>
+              <w:t xml:space="preserve">0.0103054</w:t>
             </w:r>
           </w:p>
         </w:tc>
@@ -4590,40 +4590,40 @@
               <w:jc w:val="right"/>
             </w:pPr>
             <w:r>
-              <w:t xml:space="preserve">1.0000055</w:t>
-            </w:r>
-          </w:p>
-        </w:tc>
-        <w:tc>
-          <w:p>
-            <w:pPr>
-              <w:pStyle w:val="Compact"/>
-              <w:jc w:val="right"/>
-            </w:pPr>
-            <w:r>
-              <w:t xml:space="preserve">0.9999894</w:t>
-            </w:r>
-          </w:p>
-        </w:tc>
-        <w:tc>
-          <w:p>
-            <w:pPr>
-              <w:pStyle w:val="Compact"/>
-              <w:jc w:val="right"/>
-            </w:pPr>
-            <w:r>
-              <w:t xml:space="preserve">1.0000216</w:t>
-            </w:r>
-          </w:p>
-        </w:tc>
-        <w:tc>
-          <w:p>
-            <w:pPr>
-              <w:pStyle w:val="Compact"/>
-              <w:jc w:val="right"/>
-            </w:pPr>
-            <w:r>
-              <w:t xml:space="preserve">0.5049019</w:t>
+              <w:t xml:space="preserve">1.0000054</w:t>
+            </w:r>
+          </w:p>
+        </w:tc>
+        <w:tc>
+          <w:p>
+            <w:pPr>
+              <w:pStyle w:val="Compact"/>
+              <w:jc w:val="right"/>
+            </w:pPr>
+            <w:r>
+              <w:t xml:space="preserve">0.9999901</w:t>
+            </w:r>
+          </w:p>
+        </w:tc>
+        <w:tc>
+          <w:p>
+            <w:pPr>
+              <w:pStyle w:val="Compact"/>
+              <w:jc w:val="right"/>
+            </w:pPr>
+            <w:r>
+              <w:t xml:space="preserve">1.0000207</w:t>
+            </w:r>
+          </w:p>
+        </w:tc>
+        <w:tc>
+          <w:p>
+            <w:pPr>
+              <w:pStyle w:val="Compact"/>
+              <w:jc w:val="right"/>
+            </w:pPr>
+            <w:r>
+              <w:t xml:space="preserve">0.4900332</w:t>
             </w:r>
           </w:p>
         </w:tc>
@@ -4647,40 +4647,40 @@
               <w:jc w:val="right"/>
             </w:pPr>
             <w:r>
-              <w:t xml:space="preserve">1.0000013</w:t>
-            </w:r>
-          </w:p>
-        </w:tc>
-        <w:tc>
-          <w:p>
-            <w:pPr>
-              <w:pStyle w:val="Compact"/>
-              <w:jc w:val="right"/>
-            </w:pPr>
-            <w:r>
-              <w:t xml:space="preserve">0.9999836</w:t>
-            </w:r>
-          </w:p>
-        </w:tc>
-        <w:tc>
-          <w:p>
-            <w:pPr>
-              <w:pStyle w:val="Compact"/>
-              <w:jc w:val="right"/>
-            </w:pPr>
-            <w:r>
-              <w:t xml:space="preserve">1.0000190</w:t>
-            </w:r>
-          </w:p>
-        </w:tc>
-        <w:tc>
-          <w:p>
-            <w:pPr>
-              <w:pStyle w:val="Compact"/>
-              <w:jc w:val="right"/>
-            </w:pPr>
-            <w:r>
-              <w:t xml:space="preserve">0.8868209</w:t>
+              <w:t xml:space="preserve">1.0000011</w:t>
+            </w:r>
+          </w:p>
+        </w:tc>
+        <w:tc>
+          <w:p>
+            <w:pPr>
+              <w:pStyle w:val="Compact"/>
+              <w:jc w:val="right"/>
+            </w:pPr>
+            <w:r>
+              <w:t xml:space="preserve">0.9999843</w:t>
+            </w:r>
+          </w:p>
+        </w:tc>
+        <w:tc>
+          <w:p>
+            <w:pPr>
+              <w:pStyle w:val="Compact"/>
+              <w:jc w:val="right"/>
+            </w:pPr>
+            <w:r>
+              <w:t xml:space="preserve">1.0000180</w:t>
+            </w:r>
+          </w:p>
+        </w:tc>
+        <w:tc>
+          <w:p>
+            <w:pPr>
+              <w:pStyle w:val="Compact"/>
+              <w:jc w:val="right"/>
+            </w:pPr>
+            <w:r>
+              <w:t xml:space="preserve">0.8934383</w:t>
             </w:r>
           </w:p>
         </w:tc>
@@ -4704,40 +4704,40 @@
               <w:jc w:val="right"/>
             </w:pPr>
             <w:r>
-              <w:t xml:space="preserve">0.9999966</w:t>
-            </w:r>
-          </w:p>
-        </w:tc>
-        <w:tc>
-          <w:p>
-            <w:pPr>
-              <w:pStyle w:val="Compact"/>
-              <w:jc w:val="right"/>
-            </w:pPr>
-            <w:r>
-              <w:t xml:space="preserve">0.9999790</w:t>
-            </w:r>
-          </w:p>
-        </w:tc>
-        <w:tc>
-          <w:p>
-            <w:pPr>
-              <w:pStyle w:val="Compact"/>
-              <w:jc w:val="right"/>
-            </w:pPr>
-            <w:r>
-              <w:t xml:space="preserve">1.0000142</w:t>
-            </w:r>
-          </w:p>
-        </w:tc>
-        <w:tc>
-          <w:p>
-            <w:pPr>
-              <w:pStyle w:val="Compact"/>
-              <w:jc w:val="right"/>
-            </w:pPr>
-            <w:r>
-              <w:t xml:space="preserve">0.7075193</w:t>
+              <w:t xml:space="preserve">0.9999967</w:t>
+            </w:r>
+          </w:p>
+        </w:tc>
+        <w:tc>
+          <w:p>
+            <w:pPr>
+              <w:pStyle w:val="Compact"/>
+              <w:jc w:val="right"/>
+            </w:pPr>
+            <w:r>
+              <w:t xml:space="preserve">0.9999800</w:t>
+            </w:r>
+          </w:p>
+        </w:tc>
+        <w:tc>
+          <w:p>
+            <w:pPr>
+              <w:pStyle w:val="Compact"/>
+              <w:jc w:val="right"/>
+            </w:pPr>
+            <w:r>
+              <w:t xml:space="preserve">1.0000134</w:t>
+            </w:r>
+          </w:p>
+        </w:tc>
+        <w:tc>
+          <w:p>
+            <w:pPr>
+              <w:pStyle w:val="Compact"/>
+              <w:jc w:val="right"/>
+            </w:pPr>
+            <w:r>
+              <w:t xml:space="preserve">0.7015697</w:t>
             </w:r>
           </w:p>
         </w:tc>
@@ -4761,40 +4761,40 @@
               <w:jc w:val="right"/>
             </w:pPr>
             <w:r>
-              <w:t xml:space="preserve">0.9999964</w:t>
-            </w:r>
-          </w:p>
-        </w:tc>
-        <w:tc>
-          <w:p>
-            <w:pPr>
-              <w:pStyle w:val="Compact"/>
-              <w:jc w:val="right"/>
-            </w:pPr>
-            <w:r>
-              <w:t xml:space="preserve">0.9999771</w:t>
-            </w:r>
-          </w:p>
-        </w:tc>
-        <w:tc>
-          <w:p>
-            <w:pPr>
-              <w:pStyle w:val="Compact"/>
-              <w:jc w:val="right"/>
-            </w:pPr>
-            <w:r>
-              <w:t xml:space="preserve">1.0000157</w:t>
-            </w:r>
-          </w:p>
-        </w:tc>
-        <w:tc>
-          <w:p>
-            <w:pPr>
-              <w:pStyle w:val="Compact"/>
-              <w:jc w:val="right"/>
-            </w:pPr>
-            <w:r>
-              <w:t xml:space="preserve">0.7135825</w:t>
+              <w:t xml:space="preserve">0.9999965</w:t>
+            </w:r>
+          </w:p>
+        </w:tc>
+        <w:tc>
+          <w:p>
+            <w:pPr>
+              <w:pStyle w:val="Compact"/>
+              <w:jc w:val="right"/>
+            </w:pPr>
+            <w:r>
+              <w:t xml:space="preserve">0.9999782</w:t>
+            </w:r>
+          </w:p>
+        </w:tc>
+        <w:tc>
+          <w:p>
+            <w:pPr>
+              <w:pStyle w:val="Compact"/>
+              <w:jc w:val="right"/>
+            </w:pPr>
+            <w:r>
+              <w:t xml:space="preserve">1.0000148</w:t>
+            </w:r>
+          </w:p>
+        </w:tc>
+        <w:tc>
+          <w:p>
+            <w:pPr>
+              <w:pStyle w:val="Compact"/>
+              <w:jc w:val="right"/>
+            </w:pPr>
+            <w:r>
+              <w:t xml:space="preserve">0.7096187</w:t>
             </w:r>
           </w:p>
         </w:tc>
@@ -4829,29 +4829,29 @@
               <w:jc w:val="right"/>
             </w:pPr>
             <w:r>
-              <w:t xml:space="preserve">0.9999988</w:t>
-            </w:r>
-          </w:p>
-        </w:tc>
-        <w:tc>
-          <w:p>
-            <w:pPr>
-              <w:pStyle w:val="Compact"/>
-              <w:jc w:val="right"/>
-            </w:pPr>
-            <w:r>
-              <w:t xml:space="preserve">1.0000026</w:t>
-            </w:r>
-          </w:p>
-        </w:tc>
-        <w:tc>
-          <w:p>
-            <w:pPr>
-              <w:pStyle w:val="Compact"/>
-              <w:jc w:val="right"/>
-            </w:pPr>
-            <w:r>
-              <w:t xml:space="preserve">0.4728785</w:t>
+              <w:t xml:space="preserve">0.9999989</w:t>
+            </w:r>
+          </w:p>
+        </w:tc>
+        <w:tc>
+          <w:p>
+            <w:pPr>
+              <w:pStyle w:val="Compact"/>
+              <w:jc w:val="right"/>
+            </w:pPr>
+            <w:r>
+              <w:t xml:space="preserve">1.0000025</w:t>
+            </w:r>
+          </w:p>
+        </w:tc>
+        <w:tc>
+          <w:p>
+            <w:pPr>
+              <w:pStyle w:val="Compact"/>
+              <w:jc w:val="right"/>
+            </w:pPr>
+            <w:r>
+              <w:t xml:space="preserve">0.4504374</w:t>
             </w:r>
           </w:p>
         </w:tc>
@@ -4875,40 +4875,40 @@
               <w:jc w:val="right"/>
             </w:pPr>
             <w:r>
-              <w:t xml:space="preserve">0.9999960</w:t>
-            </w:r>
-          </w:p>
-        </w:tc>
-        <w:tc>
-          <w:p>
-            <w:pPr>
-              <w:pStyle w:val="Compact"/>
-              <w:jc w:val="right"/>
-            </w:pPr>
-            <w:r>
-              <w:t xml:space="preserve">0.9999790</w:t>
-            </w:r>
-          </w:p>
-        </w:tc>
-        <w:tc>
-          <w:p>
-            <w:pPr>
-              <w:pStyle w:val="Compact"/>
-              <w:jc w:val="right"/>
-            </w:pPr>
-            <w:r>
-              <w:t xml:space="preserve">1.0000130</w:t>
-            </w:r>
-          </w:p>
-        </w:tc>
-        <w:tc>
-          <w:p>
-            <w:pPr>
-              <w:pStyle w:val="Compact"/>
-              <w:jc w:val="right"/>
-            </w:pPr>
-            <w:r>
-              <w:t xml:space="preserve">0.6432728</w:t>
+              <w:t xml:space="preserve">0.9999961</w:t>
+            </w:r>
+          </w:p>
+        </w:tc>
+        <w:tc>
+          <w:p>
+            <w:pPr>
+              <w:pStyle w:val="Compact"/>
+              <w:jc w:val="right"/>
+            </w:pPr>
+            <w:r>
+              <w:t xml:space="preserve">0.9999800</w:t>
+            </w:r>
+          </w:p>
+        </w:tc>
+        <w:tc>
+          <w:p>
+            <w:pPr>
+              <w:pStyle w:val="Compact"/>
+              <w:jc w:val="right"/>
+            </w:pPr>
+            <w:r>
+              <w:t xml:space="preserve">1.0000122</w:t>
+            </w:r>
+          </w:p>
+        </w:tc>
+        <w:tc>
+          <w:p>
+            <w:pPr>
+              <w:pStyle w:val="Compact"/>
+              <w:jc w:val="right"/>
+            </w:pPr>
+            <w:r>
+              <w:t xml:space="preserve">0.6354448</w:t>
             </w:r>
           </w:p>
         </w:tc>
@@ -4932,40 +4932,40 @@
               <w:jc w:val="right"/>
             </w:pPr>
             <w:r>
-              <w:t xml:space="preserve">0.9999823</w:t>
-            </w:r>
-          </w:p>
-        </w:tc>
-        <w:tc>
-          <w:p>
-            <w:pPr>
-              <w:pStyle w:val="Compact"/>
-              <w:jc w:val="right"/>
-            </w:pPr>
-            <w:r>
-              <w:t xml:space="preserve">0.9999505</w:t>
-            </w:r>
-          </w:p>
-        </w:tc>
-        <w:tc>
-          <w:p>
-            <w:pPr>
-              <w:pStyle w:val="Compact"/>
-              <w:jc w:val="right"/>
-            </w:pPr>
-            <w:r>
-              <w:t xml:space="preserve">1.0000142</w:t>
-            </w:r>
-          </w:p>
-        </w:tc>
-        <w:tc>
-          <w:p>
-            <w:pPr>
-              <w:pStyle w:val="Compact"/>
-              <w:jc w:val="right"/>
-            </w:pPr>
-            <w:r>
-              <w:t xml:space="preserve">0.2764653</w:t>
+              <w:t xml:space="preserve">0.9999831</w:t>
+            </w:r>
+          </w:p>
+        </w:tc>
+        <w:tc>
+          <w:p>
+            <w:pPr>
+              <w:pStyle w:val="Compact"/>
+              <w:jc w:val="right"/>
+            </w:pPr>
+            <w:r>
+              <w:t xml:space="preserve">0.9999528</w:t>
+            </w:r>
+          </w:p>
+        </w:tc>
+        <w:tc>
+          <w:p>
+            <w:pPr>
+              <w:pStyle w:val="Compact"/>
+              <w:jc w:val="right"/>
+            </w:pPr>
+            <w:r>
+              <w:t xml:space="preserve">1.0000133</w:t>
+            </w:r>
+          </w:p>
+        </w:tc>
+        <w:tc>
+          <w:p>
+            <w:pPr>
+              <w:pStyle w:val="Compact"/>
+              <w:jc w:val="right"/>
+            </w:pPr>
+            <w:r>
+              <w:t xml:space="preserve">0.2721610</w:t>
             </w:r>
           </w:p>
         </w:tc>
@@ -4989,29 +4989,29 @@
               <w:jc w:val="right"/>
             </w:pPr>
             <w:r>
-              <w:t xml:space="preserve">1275.7568074</w:t>
-            </w:r>
-          </w:p>
-        </w:tc>
-        <w:tc>
-          <w:p>
-            <w:pPr>
-              <w:pStyle w:val="Compact"/>
-              <w:jc w:val="right"/>
-            </w:pPr>
-            <w:r>
-              <w:t xml:space="preserve">223.0594798</w:t>
-            </w:r>
-          </w:p>
-        </w:tc>
-        <w:tc>
-          <w:p>
-            <w:pPr>
-              <w:pStyle w:val="Compact"/>
-              <w:jc w:val="right"/>
-            </w:pPr>
-            <w:r>
-              <w:t xml:space="preserve">7296.5086858</w:t>
+              <w:t xml:space="preserve">858.5614461</w:t>
+            </w:r>
+          </w:p>
+        </w:tc>
+        <w:tc>
+          <w:p>
+            <w:pPr>
+              <w:pStyle w:val="Compact"/>
+              <w:jc w:val="right"/>
+            </w:pPr>
+            <w:r>
+              <w:t xml:space="preserve">163.9404983</w:t>
+            </w:r>
+          </w:p>
+        </w:tc>
+        <w:tc>
+          <w:p>
+            <w:pPr>
+              <w:pStyle w:val="Compact"/>
+              <w:jc w:val="right"/>
+            </w:pPr>
+            <w:r>
+              <w:t xml:space="preserve">4496.3127740</w:t>
             </w:r>
           </w:p>
         </w:tc>
@@ -5046,40 +5046,40 @@
               <w:jc w:val="right"/>
             </w:pPr>
             <w:r>
-              <w:t xml:space="preserve">15.2536670</w:t>
-            </w:r>
-          </w:p>
-        </w:tc>
-        <w:tc>
-          <w:p>
-            <w:pPr>
-              <w:pStyle w:val="Compact"/>
-              <w:jc w:val="right"/>
-            </w:pPr>
-            <w:r>
-              <w:t xml:space="preserve">2.4395933</w:t>
-            </w:r>
-          </w:p>
-        </w:tc>
-        <w:tc>
-          <w:p>
-            <w:pPr>
-              <w:pStyle w:val="Compact"/>
-              <w:jc w:val="right"/>
-            </w:pPr>
-            <w:r>
-              <w:t xml:space="preserve">95.3742390</w:t>
-            </w:r>
-          </w:p>
-        </w:tc>
-        <w:tc>
-          <w:p>
-            <w:pPr>
-              <w:pStyle w:val="Compact"/>
-              <w:jc w:val="right"/>
-            </w:pPr>
-            <w:r>
-              <w:t xml:space="preserve">0.0035732</w:t>
+              <w:t xml:space="preserve">12.3807307</w:t>
+            </w:r>
+          </w:p>
+        </w:tc>
+        <w:tc>
+          <w:p>
+            <w:pPr>
+              <w:pStyle w:val="Compact"/>
+              <w:jc w:val="right"/>
+            </w:pPr>
+            <w:r>
+              <w:t xml:space="preserve">2.1720077</w:t>
+            </w:r>
+          </w:p>
+        </w:tc>
+        <w:tc>
+          <w:p>
+            <w:pPr>
+              <w:pStyle w:val="Compact"/>
+              <w:jc w:val="right"/>
+            </w:pPr>
+            <w:r>
+              <w:t xml:space="preserve">70.5718007</w:t>
+            </w:r>
+          </w:p>
+        </w:tc>
+        <w:tc>
+          <w:p>
+            <w:pPr>
+              <w:pStyle w:val="Compact"/>
+              <w:jc w:val="right"/>
+            </w:pPr>
+            <w:r>
+              <w:t xml:space="preserve">0.0046052</w:t>
             </w:r>
           </w:p>
         </w:tc>
@@ -5103,40 +5103,40 @@
               <w:jc w:val="right"/>
             </w:pPr>
             <w:r>
-              <w:t xml:space="preserve">0.9959523</w:t>
-            </w:r>
-          </w:p>
-        </w:tc>
-        <w:tc>
-          <w:p>
-            <w:pPr>
-              <w:pStyle w:val="Compact"/>
-              <w:jc w:val="right"/>
-            </w:pPr>
-            <w:r>
-              <w:t xml:space="preserve">0.9810473</w:t>
-            </w:r>
-          </w:p>
-        </w:tc>
-        <w:tc>
-          <w:p>
-            <w:pPr>
-              <w:pStyle w:val="Compact"/>
-              <w:jc w:val="right"/>
-            </w:pPr>
-            <w:r>
-              <w:t xml:space="preserve">1.0110837</w:t>
-            </w:r>
-          </w:p>
-        </w:tc>
-        <w:tc>
-          <w:p>
-            <w:pPr>
-              <w:pStyle w:val="Compact"/>
-              <w:jc w:val="right"/>
-            </w:pPr>
-            <w:r>
-              <w:t xml:space="preserve">0.5980540</w:t>
+              <w:t xml:space="preserve">0.9966840</w:t>
+            </w:r>
+          </w:p>
+        </w:tc>
+        <w:tc>
+          <w:p>
+            <w:pPr>
+              <w:pStyle w:val="Compact"/>
+              <w:jc w:val="right"/>
+            </w:pPr>
+            <w:r>
+              <w:t xml:space="preserve">0.9825141</w:t>
+            </w:r>
+          </w:p>
+        </w:tc>
+        <w:tc>
+          <w:p>
+            <w:pPr>
+              <w:pStyle w:val="Compact"/>
+              <w:jc w:val="right"/>
+            </w:pPr>
+            <w:r>
+              <w:t xml:space="preserve">1.0110583</w:t>
+            </w:r>
+          </w:p>
+        </w:tc>
+        <w:tc>
+          <w:p>
+            <w:pPr>
+              <w:pStyle w:val="Compact"/>
+              <w:jc w:val="right"/>
+            </w:pPr>
+            <w:r>
+              <w:t xml:space="preserve">0.6493679</w:t>
             </w:r>
           </w:p>
         </w:tc>
@@ -5160,40 +5160,40 @@
               <w:jc w:val="right"/>
             </w:pPr>
             <w:r>
-              <w:t xml:space="preserve">1.0091374</w:t>
-            </w:r>
-          </w:p>
-        </w:tc>
-        <w:tc>
-          <w:p>
-            <w:pPr>
-              <w:pStyle w:val="Compact"/>
-              <w:jc w:val="right"/>
-            </w:pPr>
-            <w:r>
-              <w:t xml:space="preserve">0.9767948</w:t>
-            </w:r>
-          </w:p>
-        </w:tc>
-        <w:tc>
-          <w:p>
-            <w:pPr>
-              <w:pStyle w:val="Compact"/>
-              <w:jc w:val="right"/>
-            </w:pPr>
-            <w:r>
-              <w:t xml:space="preserve">1.0425510</w:t>
-            </w:r>
-          </w:p>
-        </w:tc>
-        <w:tc>
-          <w:p>
-            <w:pPr>
-              <w:pStyle w:val="Compact"/>
-              <w:jc w:val="right"/>
-            </w:pPr>
-            <w:r>
-              <w:t xml:space="preserve">0.5841801</w:t>
+              <w:t xml:space="preserve">1.0080123</w:t>
+            </w:r>
+          </w:p>
+        </w:tc>
+        <w:tc>
+          <w:p>
+            <w:pPr>
+              <w:pStyle w:val="Compact"/>
+              <w:jc w:val="right"/>
+            </w:pPr>
+            <w:r>
+              <w:t xml:space="preserve">0.9773023</w:t>
+            </w:r>
+          </w:p>
+        </w:tc>
+        <w:tc>
+          <w:p>
+            <w:pPr>
+              <w:pStyle w:val="Compact"/>
+              <w:jc w:val="right"/>
+            </w:pPr>
+            <w:r>
+              <w:t xml:space="preserve">1.0396873</w:t>
+            </w:r>
+          </w:p>
+        </w:tc>
+        <w:tc>
+          <w:p>
+            <w:pPr>
+              <w:pStyle w:val="Compact"/>
+              <w:jc w:val="right"/>
+            </w:pPr>
+            <w:r>
+              <w:t xml:space="preserve">0.6131798</w:t>
             </w:r>
           </w:p>
         </w:tc>

</xml_diff>